<commit_message>
fix[testing]: change test method
</commit_message>
<xml_diff>
--- a/testing/testing-lab4/План тестирования (сокращённый).docx
+++ b/testing/testing-lab4/План тестирования (сокращённый).docx
@@ -16,13 +16,8 @@
         <w:t>ы</w:t>
       </w:r>
       <w:r>
-        <w:t xml:space="preserve"> для дистанционного управления учебным процессом </w:t>
+        <w:t xml:space="preserve"> для дистанционного управления учебным процессом Tagger</w:t>
       </w:r>
-      <w:proofErr w:type="spellStart"/>
-      <w:r>
-        <w:t>Tagger</w:t>
-      </w:r>
-      <w:proofErr w:type="spellEnd"/>
     </w:p>
     <w:p>
       <w:r>
@@ -47,15 +42,7 @@
     </w:p>
     <w:p>
       <w:r>
-        <w:t>Целью создания автоматизированной системы «</w:t>
-      </w:r>
-      <w:proofErr w:type="spellStart"/>
-      <w:r>
-        <w:t>Tagger</w:t>
-      </w:r>
-      <w:proofErr w:type="spellEnd"/>
-      <w:r>
-        <w:t xml:space="preserve">» является автоматизация процесса уведомления учебной группы о сроках выполнения домашних заданий, расписании занятий и своевременного оповещения о начале пары. Система позволит сократить вероятность пропуска важной информации студентами и упростить организацию учебного процесса за счет своевременной и точной передачи данных. </w:t>
+        <w:t xml:space="preserve">Целью создания автоматизированной системы «Tagger» является автоматизация процесса уведомления учебной группы о сроках выполнения домашних заданий, расписании занятий и своевременного оповещения о начале пары. Система позволит сократить вероятность пропуска важной информации студентами и упростить организацию учебного процесса за счет своевременной и точной передачи данных. </w:t>
       </w:r>
     </w:p>
     <w:p>
@@ -263,19 +250,7 @@
         <w:t>одновременных пользователей в пике</w:t>
       </w:r>
       <w:r>
-        <w:t>;</w:t>
-      </w:r>
-    </w:p>
-    <w:p>
-      <w:pPr>
-        <w:pStyle w:val="a"/>
-        <w:numPr>
-          <w:ilvl w:val="0"/>
-          <w:numId w:val="3"/>
-        </w:numPr>
-      </w:pPr>
-      <w:r>
-        <w:t>возможность обработки 1000 запросов в час.</w:t>
+        <w:t>.</w:t>
       </w:r>
     </w:p>
     <w:p>
@@ -714,7 +689,10 @@
               <w:cnfStyle w:val="000000000000" w:firstRow="0" w:lastRow="0" w:firstColumn="0" w:lastColumn="0" w:oddVBand="0" w:evenVBand="0" w:oddHBand="0" w:evenHBand="0" w:firstRowFirstColumn="0" w:firstRowLastColumn="0" w:lastRowFirstColumn="0" w:lastRowLastColumn="0"/>
             </w:pPr>
             <w:r>
-              <w:t>Метод эквивалентных разбиений</w:t>
+              <w:t xml:space="preserve">Метод </w:t>
+            </w:r>
+            <w:r>
+              <w:t>на основе таблицы решений</w:t>
             </w:r>
           </w:p>
           <w:p>
@@ -1469,14 +1447,7 @@
                 <w:b/>
                 <w:bCs/>
               </w:rPr>
-              <w:t>А</w:t>
-            </w:r>
-            <w:r>
-              <w:rPr>
-                <w:b/>
-                <w:bCs/>
-              </w:rPr>
-              <w:t>дминистративные сценарии</w:t>
+              <w:t>Административные сценарии</w:t>
             </w:r>
           </w:p>
         </w:tc>
@@ -2170,12 +2141,12 @@
         <w:rPr>
           <w:rStyle w:val="a9"/>
         </w:rPr>
+        <w:instrText xml:space="preserve"> \* MERGEFORMAT </w:instrText>
       </w:r>
       <w:r>
         <w:rPr>
           <w:rStyle w:val="a9"/>
         </w:rPr>
-        <w:instrText xml:space="preserve"> \* MERGEFORMAT </w:instrText>
       </w:r>
       <w:r>
         <w:rPr>
@@ -2235,19 +2206,10 @@
         </w:numPr>
       </w:pPr>
       <w:r>
-        <w:t>возможность одновременного обслуживания 100 человек в среднем и 200 одновременных пользователей в пике;</w:t>
+        <w:t>возможность одновременного обслуживания 100 человек в среднем и 200 одновременных пользователей в пике</w:t>
       </w:r>
-    </w:p>
-    <w:p>
-      <w:pPr>
-        <w:pStyle w:val="a"/>
-        <w:numPr>
-          <w:ilvl w:val="0"/>
-          <w:numId w:val="13"/>
-        </w:numPr>
-      </w:pPr>
       <w:r>
-        <w:t>возможность обработки 1000 запросов в час</w:t>
+        <w:t>.</w:t>
       </w:r>
     </w:p>
     <w:sectPr>

</xml_diff>

<commit_message>
feat[testing]: complete testing plan
</commit_message>
<xml_diff>
--- a/testing/testing-lab4/План тестирования (сокращённый).docx
+++ b/testing/testing-lab4/План тестирования (сокращённый).docx
@@ -266,6 +266,9 @@
     <w:p>
       <w:pPr>
         <w:pStyle w:val="1"/>
+        <w:rPr>
+          <w:lang w:val="en-US"/>
+        </w:rPr>
       </w:pPr>
       <w:r>
         <w:lastRenderedPageBreak/>
@@ -275,6 +278,199 @@
     <w:p>
       <w:pPr>
         <w:pStyle w:val="2"/>
+      </w:pPr>
+      <w:r>
+        <w:t>Приёмочное тестирование</w:t>
+      </w:r>
+    </w:p>
+    <w:p>
+      <w:pPr>
+        <w:rPr>
+          <w:b/>
+          <w:bCs/>
+        </w:rPr>
+      </w:pPr>
+      <w:r>
+        <w:rPr>
+          <w:b/>
+          <w:bCs/>
+        </w:rPr>
+        <w:t>Критерии входа:</w:t>
+      </w:r>
+    </w:p>
+    <w:p>
+      <w:pPr>
+        <w:pStyle w:val="a"/>
+      </w:pPr>
+      <w:r>
+        <w:t>Бот прошёл системное тестирование;</w:t>
+      </w:r>
+    </w:p>
+    <w:p>
+      <w:pPr>
+        <w:pStyle w:val="a"/>
+      </w:pPr>
+      <w:r>
+        <w:t>Бот развёрнут на продакшен сервере.</w:t>
+      </w:r>
+    </w:p>
+    <w:p>
+      <w:pPr>
+        <w:ind w:left="709" w:firstLine="0"/>
+      </w:pPr>
+      <w:r>
+        <w:rPr>
+          <w:b/>
+          <w:bCs/>
+        </w:rPr>
+        <w:t>Методы тестирование</w:t>
+      </w:r>
+      <w:r>
+        <w:t>:</w:t>
+      </w:r>
+    </w:p>
+    <w:p>
+      <w:pPr>
+        <w:pStyle w:val="a"/>
+      </w:pPr>
+      <w:r>
+        <w:t>альфа-тестирование;</w:t>
+      </w:r>
+    </w:p>
+    <w:p>
+      <w:pPr>
+        <w:pStyle w:val="a"/>
+      </w:pPr>
+      <w:r>
+        <w:t>тестирование на основе сценариев использования.</w:t>
+      </w:r>
+    </w:p>
+    <w:p>
+      <w:pPr>
+        <w:ind w:left="709" w:firstLine="0"/>
+        <w:rPr>
+          <w:b/>
+          <w:bCs/>
+        </w:rPr>
+      </w:pPr>
+      <w:r>
+        <w:rPr>
+          <w:b/>
+          <w:bCs/>
+        </w:rPr>
+        <w:t>Методика:</w:t>
+      </w:r>
+    </w:p>
+    <w:p>
+      <w:pPr>
+        <w:pStyle w:val="a"/>
+      </w:pPr>
+      <w:r>
+        <w:t>Альфа-тестирование: необходимо выбрать по одной группе бакалавриата, специалитета и магистратуры. И</w:t>
+      </w:r>
+      <w:r>
+        <w:t>з</w:t>
+      </w:r>
+      <w:r>
+        <w:t xml:space="preserve"> каждой группы необходимо выбрать 2-3 студентов и старосту. Также необходимо выбрать </w:t>
+      </w:r>
+      <w:r>
+        <w:t>преподавателей, которые ведут хотя бы по одному предмету в выбранных группах.</w:t>
+      </w:r>
+    </w:p>
+    <w:p>
+      <w:pPr>
+        <w:ind w:left="709" w:firstLine="0"/>
+        <w:rPr>
+          <w:b/>
+          <w:bCs/>
+        </w:rPr>
+      </w:pPr>
+      <w:r>
+        <w:rPr>
+          <w:b/>
+          <w:bCs/>
+        </w:rPr>
+        <w:t>Типы тестирования:</w:t>
+      </w:r>
+    </w:p>
+    <w:p>
+      <w:pPr>
+        <w:pStyle w:val="a"/>
+      </w:pPr>
+      <w:r>
+        <w:t>Функциональное;</w:t>
+      </w:r>
+    </w:p>
+    <w:p>
+      <w:pPr>
+        <w:pStyle w:val="a"/>
+      </w:pPr>
+      <w:r>
+        <w:t>Удобства использования.</w:t>
+      </w:r>
+    </w:p>
+    <w:p>
+      <w:pPr>
+        <w:rPr>
+          <w:b/>
+          <w:bCs/>
+        </w:rPr>
+      </w:pPr>
+      <w:r>
+        <w:rPr>
+          <w:b/>
+          <w:bCs/>
+        </w:rPr>
+        <w:t>Критерии выхода:</w:t>
+      </w:r>
+    </w:p>
+    <w:p>
+      <w:pPr>
+        <w:pStyle w:val="a"/>
+      </w:pPr>
+      <w:r>
+        <w:t>Закончилось время;</w:t>
+      </w:r>
+    </w:p>
+    <w:p>
+      <w:pPr>
+        <w:pStyle w:val="a"/>
+      </w:pPr>
+      <w:r>
+        <w:t>Все основные положительные сценарии использования выполняются.</w:t>
+      </w:r>
+    </w:p>
+    <w:p>
+      <w:pPr>
+        <w:pStyle w:val="a"/>
+      </w:pPr>
+      <w:r>
+        <w:t>От альфа-тестеров не поступило критических замечаний.</w:t>
+      </w:r>
+    </w:p>
+    <w:p>
+      <w:pPr>
+        <w:spacing w:line="259" w:lineRule="auto"/>
+        <w:ind w:firstLine="0"/>
+        <w:jc w:val="left"/>
+      </w:pPr>
+      <w:r>
+        <w:br w:type="page"/>
+      </w:r>
+    </w:p>
+    <w:p>
+      <w:pPr>
+        <w:pStyle w:val="2"/>
+      </w:pPr>
+      <w:r>
+        <w:lastRenderedPageBreak/>
+        <w:t>Системное тестирование</w:t>
+      </w:r>
+    </w:p>
+    <w:p>
+      <w:pPr>
+        <w:pStyle w:val="3"/>
       </w:pPr>
       <w:bookmarkStart w:id="0" w:name="_Ref185598561"/>
       <w:r>
@@ -965,7 +1161,7 @@
     </w:p>
     <w:p>
       <w:pPr>
-        <w:pStyle w:val="2"/>
+        <w:pStyle w:val="3"/>
       </w:pPr>
       <w:r>
         <w:t>Тестирование производительности</w:t>
@@ -2158,7 +2354,7 @@
         <w:rPr>
           <w:rStyle w:val="a9"/>
         </w:rPr>
-        <w:t>2.1</w:t>
+        <w:t>2.2.1</w:t>
       </w:r>
       <w:r>
         <w:rPr>
@@ -3495,6 +3691,120 @@
     </w:lvl>
   </w:abstractNum>
   <w:abstractNum w:abstractNumId="11" w15:restartNumberingAfterBreak="0">
+    <w:nsid w:val="4A17196B"/>
+    <w:multiLevelType w:val="hybridMultilevel"/>
+    <w:tmpl w:val="C212ABFA"/>
+    <w:lvl w:ilvl="0" w:tplc="2E38625C">
+      <w:start w:val="1"/>
+      <w:numFmt w:val="bullet"/>
+      <w:pStyle w:val="a"/>
+      <w:lvlText w:val=""/>
+      <w:lvlJc w:val="left"/>
+      <w:pPr>
+        <w:ind w:left="1429" w:hanging="360"/>
+      </w:pPr>
+      <w:rPr>
+        <w:rFonts w:ascii="Symbol" w:hAnsi="Symbol" w:hint="default"/>
+      </w:rPr>
+    </w:lvl>
+    <w:lvl w:ilvl="1" w:tplc="04190003" w:tentative="1">
+      <w:start w:val="1"/>
+      <w:numFmt w:val="bullet"/>
+      <w:lvlText w:val="o"/>
+      <w:lvlJc w:val="left"/>
+      <w:pPr>
+        <w:ind w:left="2149" w:hanging="360"/>
+      </w:pPr>
+      <w:rPr>
+        <w:rFonts w:ascii="Courier New" w:hAnsi="Courier New" w:cs="Courier New" w:hint="default"/>
+      </w:rPr>
+    </w:lvl>
+    <w:lvl w:ilvl="2" w:tplc="04190005" w:tentative="1">
+      <w:start w:val="1"/>
+      <w:numFmt w:val="bullet"/>
+      <w:lvlText w:val=""/>
+      <w:lvlJc w:val="left"/>
+      <w:pPr>
+        <w:ind w:left="2869" w:hanging="360"/>
+      </w:pPr>
+      <w:rPr>
+        <w:rFonts w:ascii="Wingdings" w:hAnsi="Wingdings" w:hint="default"/>
+      </w:rPr>
+    </w:lvl>
+    <w:lvl w:ilvl="3" w:tplc="04190001" w:tentative="1">
+      <w:start w:val="1"/>
+      <w:numFmt w:val="bullet"/>
+      <w:lvlText w:val=""/>
+      <w:lvlJc w:val="left"/>
+      <w:pPr>
+        <w:ind w:left="3589" w:hanging="360"/>
+      </w:pPr>
+      <w:rPr>
+        <w:rFonts w:ascii="Symbol" w:hAnsi="Symbol" w:hint="default"/>
+      </w:rPr>
+    </w:lvl>
+    <w:lvl w:ilvl="4" w:tplc="04190003" w:tentative="1">
+      <w:start w:val="1"/>
+      <w:numFmt w:val="bullet"/>
+      <w:lvlText w:val="o"/>
+      <w:lvlJc w:val="left"/>
+      <w:pPr>
+        <w:ind w:left="4309" w:hanging="360"/>
+      </w:pPr>
+      <w:rPr>
+        <w:rFonts w:ascii="Courier New" w:hAnsi="Courier New" w:cs="Courier New" w:hint="default"/>
+      </w:rPr>
+    </w:lvl>
+    <w:lvl w:ilvl="5" w:tplc="04190005" w:tentative="1">
+      <w:start w:val="1"/>
+      <w:numFmt w:val="bullet"/>
+      <w:lvlText w:val=""/>
+      <w:lvlJc w:val="left"/>
+      <w:pPr>
+        <w:ind w:left="5029" w:hanging="360"/>
+      </w:pPr>
+      <w:rPr>
+        <w:rFonts w:ascii="Wingdings" w:hAnsi="Wingdings" w:hint="default"/>
+      </w:rPr>
+    </w:lvl>
+    <w:lvl w:ilvl="6" w:tplc="04190001" w:tentative="1">
+      <w:start w:val="1"/>
+      <w:numFmt w:val="bullet"/>
+      <w:lvlText w:val=""/>
+      <w:lvlJc w:val="left"/>
+      <w:pPr>
+        <w:ind w:left="5749" w:hanging="360"/>
+      </w:pPr>
+      <w:rPr>
+        <w:rFonts w:ascii="Symbol" w:hAnsi="Symbol" w:hint="default"/>
+      </w:rPr>
+    </w:lvl>
+    <w:lvl w:ilvl="7" w:tplc="04190003" w:tentative="1">
+      <w:start w:val="1"/>
+      <w:numFmt w:val="bullet"/>
+      <w:lvlText w:val="o"/>
+      <w:lvlJc w:val="left"/>
+      <w:pPr>
+        <w:ind w:left="6469" w:hanging="360"/>
+      </w:pPr>
+      <w:rPr>
+        <w:rFonts w:ascii="Courier New" w:hAnsi="Courier New" w:cs="Courier New" w:hint="default"/>
+      </w:rPr>
+    </w:lvl>
+    <w:lvl w:ilvl="8" w:tplc="04190005" w:tentative="1">
+      <w:start w:val="1"/>
+      <w:numFmt w:val="bullet"/>
+      <w:lvlText w:val=""/>
+      <w:lvlJc w:val="left"/>
+      <w:pPr>
+        <w:ind w:left="7189" w:hanging="360"/>
+      </w:pPr>
+      <w:rPr>
+        <w:rFonts w:ascii="Wingdings" w:hAnsi="Wingdings" w:hint="default"/>
+      </w:rPr>
+    </w:lvl>
+  </w:abstractNum>
+  <w:abstractNum w:abstractNumId="12" w15:restartNumberingAfterBreak="0">
     <w:nsid w:val="4D69763D"/>
     <w:multiLevelType w:val="hybridMultilevel"/>
     <w:tmpl w:val="A0C052E4"/>
@@ -3607,7 +3917,7 @@
       </w:rPr>
     </w:lvl>
   </w:abstractNum>
-  <w:abstractNum w:abstractNumId="12" w15:restartNumberingAfterBreak="0">
+  <w:abstractNum w:abstractNumId="13" w15:restartNumberingAfterBreak="0">
     <w:nsid w:val="4DD80DCF"/>
     <w:multiLevelType w:val="hybridMultilevel"/>
     <w:tmpl w:val="F78AEC70"/>
@@ -3720,7 +4030,7 @@
       </w:rPr>
     </w:lvl>
   </w:abstractNum>
-  <w:abstractNum w:abstractNumId="13" w15:restartNumberingAfterBreak="0">
+  <w:abstractNum w:abstractNumId="14" w15:restartNumberingAfterBreak="0">
     <w:nsid w:val="50022317"/>
     <w:multiLevelType w:val="hybridMultilevel"/>
     <w:tmpl w:val="AF3ADCF2"/>
@@ -3833,7 +4143,7 @@
       </w:rPr>
     </w:lvl>
   </w:abstractNum>
-  <w:abstractNum w:abstractNumId="14" w15:restartNumberingAfterBreak="0">
+  <w:abstractNum w:abstractNumId="15" w15:restartNumberingAfterBreak="0">
     <w:nsid w:val="534369C4"/>
     <w:multiLevelType w:val="hybridMultilevel"/>
     <w:tmpl w:val="8474E6BA"/>
@@ -3946,14 +4256,13 @@
       </w:rPr>
     </w:lvl>
   </w:abstractNum>
-  <w:abstractNum w:abstractNumId="15" w15:restartNumberingAfterBreak="0">
+  <w:abstractNum w:abstractNumId="16" w15:restartNumberingAfterBreak="0">
     <w:nsid w:val="53AD5E8E"/>
     <w:multiLevelType w:val="hybridMultilevel"/>
     <w:tmpl w:val="FB64CD44"/>
     <w:lvl w:ilvl="0" w:tplc="5D5CEEEC">
       <w:start w:val="1"/>
       <w:numFmt w:val="bullet"/>
-      <w:pStyle w:val="a"/>
       <w:lvlText w:val=""/>
       <w:lvlJc w:val="left"/>
       <w:pPr>
@@ -4060,7 +4369,7 @@
       </w:rPr>
     </w:lvl>
   </w:abstractNum>
-  <w:abstractNum w:abstractNumId="16" w15:restartNumberingAfterBreak="0">
+  <w:abstractNum w:abstractNumId="17" w15:restartNumberingAfterBreak="0">
     <w:nsid w:val="53CB4EF1"/>
     <w:multiLevelType w:val="hybridMultilevel"/>
     <w:tmpl w:val="51BE4162"/>
@@ -4173,7 +4482,7 @@
       </w:rPr>
     </w:lvl>
   </w:abstractNum>
-  <w:abstractNum w:abstractNumId="17" w15:restartNumberingAfterBreak="0">
+  <w:abstractNum w:abstractNumId="18" w15:restartNumberingAfterBreak="0">
     <w:nsid w:val="5C2B2CD9"/>
     <w:multiLevelType w:val="hybridMultilevel"/>
     <w:tmpl w:val="5440AF86"/>
@@ -4286,7 +4595,7 @@
       </w:rPr>
     </w:lvl>
   </w:abstractNum>
-  <w:abstractNum w:abstractNumId="18" w15:restartNumberingAfterBreak="0">
+  <w:abstractNum w:abstractNumId="19" w15:restartNumberingAfterBreak="0">
     <w:nsid w:val="63253FBE"/>
     <w:multiLevelType w:val="hybridMultilevel"/>
     <w:tmpl w:val="3ABEDCF6"/>
@@ -4399,7 +4708,7 @@
       </w:rPr>
     </w:lvl>
   </w:abstractNum>
-  <w:abstractNum w:abstractNumId="19" w15:restartNumberingAfterBreak="0">
+  <w:abstractNum w:abstractNumId="20" w15:restartNumberingAfterBreak="0">
     <w:nsid w:val="6A406B19"/>
     <w:multiLevelType w:val="hybridMultilevel"/>
     <w:tmpl w:val="54387CA4"/>
@@ -4512,7 +4821,7 @@
       </w:rPr>
     </w:lvl>
   </w:abstractNum>
-  <w:abstractNum w:abstractNumId="20" w15:restartNumberingAfterBreak="0">
+  <w:abstractNum w:abstractNumId="21" w15:restartNumberingAfterBreak="0">
     <w:nsid w:val="6A7E2250"/>
     <w:multiLevelType w:val="multilevel"/>
     <w:tmpl w:val="9632835C"/>
@@ -4649,7 +4958,7 @@
       </w:rPr>
     </w:lvl>
   </w:abstractNum>
-  <w:abstractNum w:abstractNumId="21" w15:restartNumberingAfterBreak="0">
+  <w:abstractNum w:abstractNumId="22" w15:restartNumberingAfterBreak="0">
     <w:nsid w:val="75FD37A7"/>
     <w:multiLevelType w:val="hybridMultilevel"/>
     <w:tmpl w:val="7496FFB8"/>
@@ -4762,7 +5071,7 @@
       </w:rPr>
     </w:lvl>
   </w:abstractNum>
-  <w:abstractNum w:abstractNumId="22" w15:restartNumberingAfterBreak="0">
+  <w:abstractNum w:abstractNumId="23" w15:restartNumberingAfterBreak="0">
     <w:nsid w:val="7C896C9F"/>
     <w:multiLevelType w:val="hybridMultilevel"/>
     <w:tmpl w:val="CE842460"/>
@@ -4876,22 +5185,22 @@
     </w:lvl>
   </w:abstractNum>
   <w:num w:numId="1" w16cid:durableId="795413720">
-    <w:abstractNumId w:val="17"/>
+    <w:abstractNumId w:val="18"/>
   </w:num>
   <w:num w:numId="2" w16cid:durableId="935289624">
-    <w:abstractNumId w:val="13"/>
+    <w:abstractNumId w:val="14"/>
   </w:num>
   <w:num w:numId="3" w16cid:durableId="704404641">
-    <w:abstractNumId w:val="12"/>
+    <w:abstractNumId w:val="13"/>
   </w:num>
   <w:num w:numId="4" w16cid:durableId="1395203621">
     <w:abstractNumId w:val="4"/>
   </w:num>
   <w:num w:numId="5" w16cid:durableId="1691377108">
-    <w:abstractNumId w:val="16"/>
+    <w:abstractNumId w:val="17"/>
   </w:num>
   <w:num w:numId="6" w16cid:durableId="511143816">
-    <w:abstractNumId w:val="21"/>
+    <w:abstractNumId w:val="22"/>
   </w:num>
   <w:num w:numId="7" w16cid:durableId="968164518">
     <w:abstractNumId w:val="2"/>
@@ -4900,25 +5209,25 @@
     <w:abstractNumId w:val="5"/>
   </w:num>
   <w:num w:numId="9" w16cid:durableId="1944991859">
-    <w:abstractNumId w:val="11"/>
+    <w:abstractNumId w:val="12"/>
   </w:num>
   <w:num w:numId="10" w16cid:durableId="1481534858">
     <w:abstractNumId w:val="3"/>
   </w:num>
   <w:num w:numId="11" w16cid:durableId="726683545">
-    <w:abstractNumId w:val="15"/>
+    <w:abstractNumId w:val="16"/>
   </w:num>
   <w:num w:numId="12" w16cid:durableId="2135783434">
-    <w:abstractNumId w:val="19"/>
+    <w:abstractNumId w:val="20"/>
   </w:num>
   <w:num w:numId="13" w16cid:durableId="974985072">
-    <w:abstractNumId w:val="14"/>
+    <w:abstractNumId w:val="15"/>
   </w:num>
   <w:num w:numId="14" w16cid:durableId="1085227322">
     <w:abstractNumId w:val="0"/>
   </w:num>
   <w:num w:numId="15" w16cid:durableId="109672291">
-    <w:abstractNumId w:val="20"/>
+    <w:abstractNumId w:val="21"/>
   </w:num>
   <w:num w:numId="16" w16cid:durableId="517619242">
     <w:abstractNumId w:val="8"/>
@@ -4933,16 +5242,19 @@
     <w:abstractNumId w:val="10"/>
   </w:num>
   <w:num w:numId="20" w16cid:durableId="2024551997">
-    <w:abstractNumId w:val="22"/>
+    <w:abstractNumId w:val="23"/>
   </w:num>
   <w:num w:numId="21" w16cid:durableId="255863828">
     <w:abstractNumId w:val="7"/>
   </w:num>
   <w:num w:numId="22" w16cid:durableId="461651160">
-    <w:abstractNumId w:val="18"/>
+    <w:abstractNumId w:val="19"/>
   </w:num>
   <w:num w:numId="23" w16cid:durableId="898442482">
     <w:abstractNumId w:val="1"/>
+  </w:num>
+  <w:num w:numId="24" w16cid:durableId="487981184">
+    <w:abstractNumId w:val="11"/>
   </w:num>
 </w:numbering>
 </file>
@@ -5532,12 +5844,11 @@
     <w:autoRedefine/>
     <w:uiPriority w:val="34"/>
     <w:qFormat/>
-    <w:rsid w:val="00D6572B"/>
+    <w:rsid w:val="006336AF"/>
     <w:pPr>
       <w:numPr>
-        <w:numId w:val="11"/>
+        <w:numId w:val="24"/>
       </w:numPr>
-      <w:ind w:left="714" w:hanging="357"/>
       <w:contextualSpacing/>
     </w:pPr>
   </w:style>

</xml_diff>

<commit_message>
fix[testing]: change pie chart to linear chart
</commit_message>
<xml_diff>
--- a/testing/testing-lab4/План тестирования (сокращённый).docx
+++ b/testing/testing-lab4/План тестирования (сокращённый).docx
@@ -16,8 +16,13 @@
         <w:t>ы</w:t>
       </w:r>
       <w:r>
-        <w:t xml:space="preserve"> для дистанционного управления учебным процессом Tagger</w:t>
-      </w:r>
+        <w:t xml:space="preserve"> для дистанционного управления учебным процессом </w:t>
+      </w:r>
+      <w:proofErr w:type="spellStart"/>
+      <w:r>
+        <w:t>Tagger</w:t>
+      </w:r>
+      <w:proofErr w:type="spellEnd"/>
     </w:p>
     <w:p>
       <w:r>
@@ -42,7 +47,15 @@
     </w:p>
     <w:p>
       <w:r>
-        <w:t xml:space="preserve">Целью создания автоматизированной системы «Tagger» является автоматизация процесса уведомления учебной группы о сроках выполнения домашних заданий, расписании занятий и своевременного оповещения о начале пары. Система позволит сократить вероятность пропуска важной информации студентами и упростить организацию учебного процесса за счет своевременной и точной передачи данных. </w:t>
+        <w:t>Целью создания автоматизированной системы «</w:t>
+      </w:r>
+      <w:proofErr w:type="spellStart"/>
+      <w:r>
+        <w:t>Tagger</w:t>
+      </w:r>
+      <w:proofErr w:type="spellEnd"/>
+      <w:r>
+        <w:t xml:space="preserve">» является автоматизация процесса уведомления учебной группы о сроках выполнения домашних заданий, расписании занятий и своевременного оповещения о начале пары. Система позволит сократить вероятность пропуска важной информации студентами и упростить организацию учебного процесса за счет своевременной и точной передачи данных. </w:t>
       </w:r>
     </w:p>
     <w:p>
@@ -2240,7 +2253,7 @@
         </w:rPr>
         <w:lastRenderedPageBreak/>
         <w:drawing>
-          <wp:inline distT="0" distB="0" distL="0" distR="0" wp14:anchorId="05CC6948" wp14:editId="7B648D53">
+          <wp:inline distT="0" distB="0" distL="0" distR="0" wp14:anchorId="05CC6948" wp14:editId="1F2903F4">
             <wp:extent cx="5930265" cy="5862415"/>
             <wp:effectExtent l="0" t="0" r="0" b="5080"/>
             <wp:docPr id="562405513" name="Диаграмма 3"/>
@@ -7329,8 +7342,10 @@
     <c:autoTitleDeleted val="0"/>
     <c:plotArea>
       <c:layout/>
-      <c:pieChart>
-        <c:varyColors val="1"/>
+      <c:barChart>
+        <c:barDir val="bar"/>
+        <c:grouping val="clustered"/>
+        <c:varyColors val="0"/>
         <c:ser>
           <c:idx val="0"/>
           <c:order val="0"/>
@@ -7345,8 +7360,21 @@
               </c:strCache>
             </c:strRef>
           </c:tx>
+          <c:spPr>
+            <a:solidFill>
+              <a:schemeClr val="accent1"/>
+            </a:solidFill>
+            <a:ln w="19050">
+              <a:solidFill>
+                <a:schemeClr val="lt1"/>
+              </a:solidFill>
+            </a:ln>
+            <a:effectLst/>
+          </c:spPr>
+          <c:invertIfNegative val="0"/>
           <c:dPt>
             <c:idx val="0"/>
+            <c:invertIfNegative val="0"/>
             <c:bubble3D val="0"/>
             <c:spPr>
               <a:solidFill>
@@ -7367,10 +7395,11 @@
           </c:dPt>
           <c:dPt>
             <c:idx val="1"/>
+            <c:invertIfNegative val="0"/>
             <c:bubble3D val="0"/>
             <c:spPr>
               <a:solidFill>
-                <a:schemeClr val="accent2"/>
+                <a:schemeClr val="accent1"/>
               </a:solidFill>
               <a:ln w="19050">
                 <a:solidFill>
@@ -7387,10 +7416,11 @@
           </c:dPt>
           <c:dPt>
             <c:idx val="2"/>
+            <c:invertIfNegative val="0"/>
             <c:bubble3D val="0"/>
             <c:spPr>
               <a:solidFill>
-                <a:schemeClr val="accent3"/>
+                <a:schemeClr val="accent1"/>
               </a:solidFill>
               <a:ln w="19050">
                 <a:solidFill>
@@ -7407,10 +7437,11 @@
           </c:dPt>
           <c:dPt>
             <c:idx val="3"/>
+            <c:invertIfNegative val="0"/>
             <c:bubble3D val="0"/>
             <c:spPr>
               <a:solidFill>
-                <a:schemeClr val="accent4"/>
+                <a:schemeClr val="accent1"/>
               </a:solidFill>
               <a:ln w="19050">
                 <a:solidFill>
@@ -7427,10 +7458,11 @@
           </c:dPt>
           <c:dPt>
             <c:idx val="4"/>
+            <c:invertIfNegative val="0"/>
             <c:bubble3D val="0"/>
             <c:spPr>
               <a:solidFill>
-                <a:schemeClr val="accent5"/>
+                <a:schemeClr val="accent1"/>
               </a:solidFill>
               <a:ln w="19050">
                 <a:solidFill>
@@ -7447,10 +7479,11 @@
           </c:dPt>
           <c:dPt>
             <c:idx val="5"/>
+            <c:invertIfNegative val="0"/>
             <c:bubble3D val="0"/>
             <c:spPr>
               <a:solidFill>
-                <a:schemeClr val="accent6"/>
+                <a:schemeClr val="accent1"/>
               </a:solidFill>
               <a:ln w="19050">
                 <a:solidFill>
@@ -7467,12 +7500,11 @@
           </c:dPt>
           <c:dPt>
             <c:idx val="6"/>
+            <c:invertIfNegative val="0"/>
             <c:bubble3D val="0"/>
             <c:spPr>
               <a:solidFill>
-                <a:schemeClr val="accent1">
-                  <a:lumMod val="60000"/>
-                </a:schemeClr>
+                <a:schemeClr val="accent1"/>
               </a:solidFill>
               <a:ln w="19050">
                 <a:solidFill>
@@ -7489,12 +7521,11 @@
           </c:dPt>
           <c:dPt>
             <c:idx val="7"/>
+            <c:invertIfNegative val="0"/>
             <c:bubble3D val="0"/>
             <c:spPr>
               <a:solidFill>
-                <a:schemeClr val="accent2">
-                  <a:lumMod val="60000"/>
-                </a:schemeClr>
+                <a:schemeClr val="accent1"/>
               </a:solidFill>
               <a:ln w="19050">
                 <a:solidFill>
@@ -7511,12 +7542,11 @@
           </c:dPt>
           <c:dPt>
             <c:idx val="8"/>
+            <c:invertIfNegative val="0"/>
             <c:bubble3D val="0"/>
             <c:spPr>
               <a:solidFill>
-                <a:schemeClr val="accent3">
-                  <a:lumMod val="60000"/>
-                </a:schemeClr>
+                <a:schemeClr val="accent1"/>
               </a:solidFill>
               <a:ln w="19050">
                 <a:solidFill>
@@ -7533,12 +7563,11 @@
           </c:dPt>
           <c:dPt>
             <c:idx val="9"/>
+            <c:invertIfNegative val="0"/>
             <c:bubble3D val="0"/>
             <c:spPr>
               <a:solidFill>
-                <a:schemeClr val="accent4">
-                  <a:lumMod val="60000"/>
-                </a:schemeClr>
+                <a:schemeClr val="accent1"/>
               </a:solidFill>
               <a:ln w="19050">
                 <a:solidFill>
@@ -7555,12 +7584,11 @@
           </c:dPt>
           <c:dPt>
             <c:idx val="10"/>
+            <c:invertIfNegative val="0"/>
             <c:bubble3D val="0"/>
             <c:spPr>
               <a:solidFill>
-                <a:schemeClr val="accent5">
-                  <a:lumMod val="60000"/>
-                </a:schemeClr>
+                <a:schemeClr val="accent1"/>
               </a:solidFill>
               <a:ln w="19050">
                 <a:solidFill>
@@ -7577,12 +7605,11 @@
           </c:dPt>
           <c:dPt>
             <c:idx val="11"/>
+            <c:invertIfNegative val="0"/>
             <c:bubble3D val="0"/>
             <c:spPr>
               <a:solidFill>
-                <a:schemeClr val="accent6">
-                  <a:lumMod val="60000"/>
-                </a:schemeClr>
+                <a:schemeClr val="accent1"/>
               </a:solidFill>
               <a:ln w="19050">
                 <a:solidFill>
@@ -7599,13 +7626,11 @@
           </c:dPt>
           <c:dPt>
             <c:idx val="12"/>
+            <c:invertIfNegative val="0"/>
             <c:bubble3D val="0"/>
             <c:spPr>
               <a:solidFill>
-                <a:schemeClr val="accent1">
-                  <a:lumMod val="80000"/>
-                  <a:lumOff val="20000"/>
-                </a:schemeClr>
+                <a:schemeClr val="accent1"/>
               </a:solidFill>
               <a:ln w="19050">
                 <a:solidFill>
@@ -7622,13 +7647,11 @@
           </c:dPt>
           <c:dPt>
             <c:idx val="13"/>
+            <c:invertIfNegative val="0"/>
             <c:bubble3D val="0"/>
             <c:spPr>
               <a:solidFill>
-                <a:schemeClr val="accent2">
-                  <a:lumMod val="80000"/>
-                  <a:lumOff val="20000"/>
-                </a:schemeClr>
+                <a:schemeClr val="accent1"/>
               </a:solidFill>
               <a:ln w="19050">
                 <a:solidFill>
@@ -7680,21 +7703,7 @@
             <c:showSerName val="0"/>
             <c:showPercent val="0"/>
             <c:showBubbleSize val="0"/>
-            <c:showLeaderLines val="1"/>
-            <c:leaderLines>
-              <c:spPr>
-                <a:ln w="9525" cap="flat" cmpd="sng" algn="ctr">
-                  <a:solidFill>
-                    <a:schemeClr val="tx1">
-                      <a:lumMod val="35000"/>
-                      <a:lumOff val="65000"/>
-                    </a:schemeClr>
-                  </a:solidFill>
-                  <a:round/>
-                </a:ln>
-                <a:effectLst/>
-              </c:spPr>
-            </c:leaderLines>
+            <c:showLeaderLines val="0"/>
             <c:extLst>
               <c:ext xmlns:c15="http://schemas.microsoft.com/office/drawing/2012/chart" uri="{CE6537A1-D6FC-4f65-9D91-7224C49458BB}">
                 <c15:spPr xmlns:c15="http://schemas.microsoft.com/office/drawing/2012/chart">
@@ -7706,6 +7715,21 @@
                     <a:noFill/>
                   </a:ln>
                 </c15:spPr>
+                <c15:showLeaderLines val="1"/>
+                <c15:leaderLines>
+                  <c:spPr>
+                    <a:ln w="9525" cap="flat" cmpd="sng" algn="ctr">
+                      <a:solidFill>
+                        <a:schemeClr val="tx1">
+                          <a:lumMod val="35000"/>
+                          <a:lumOff val="65000"/>
+                        </a:schemeClr>
+                      </a:solidFill>
+                      <a:round/>
+                    </a:ln>
+                    <a:effectLst/>
+                  </c:spPr>
+                </c15:leaderLines>
               </c:ext>
             </c:extLst>
           </c:dLbls>
@@ -7718,10 +7742,10 @@
                   <c:v>Просмотр расписания</c:v>
                 </c:pt>
                 <c:pt idx="1">
+                  <c:v>Просмотр домашних заданий</c:v>
+                </c:pt>
+                <c:pt idx="2">
                   <c:v>Просмотр оценок</c:v>
-                </c:pt>
-                <c:pt idx="2">
-                  <c:v>Просмотр домашних заданий</c:v>
                 </c:pt>
                 <c:pt idx="3">
                   <c:v>Просмотр журнала действий</c:v>
@@ -7769,10 +7793,10 @@
                   <c:v>50</c:v>
                 </c:pt>
                 <c:pt idx="1">
+                  <c:v>30</c:v>
+                </c:pt>
+                <c:pt idx="2">
                   <c:v>9</c:v>
-                </c:pt>
-                <c:pt idx="2">
-                  <c:v>30</c:v>
                 </c:pt>
                 <c:pt idx="3">
                   <c:v>1</c:v>
@@ -7817,17 +7841,124 @@
           </c:extLst>
         </c:ser>
         <c:dLbls>
-          <c:dLblPos val="bestFit"/>
           <c:showLegendKey val="0"/>
-          <c:showVal val="1"/>
+          <c:showVal val="0"/>
           <c:showCatName val="0"/>
           <c:showSerName val="0"/>
           <c:showPercent val="0"/>
           <c:showBubbleSize val="0"/>
-          <c:showLeaderLines val="1"/>
         </c:dLbls>
-        <c:firstSliceAng val="0"/>
-      </c:pieChart>
+        <c:gapWidth val="100"/>
+        <c:axId val="937191872"/>
+        <c:axId val="937193312"/>
+      </c:barChart>
+      <c:valAx>
+        <c:axId val="937193312"/>
+        <c:scaling>
+          <c:orientation val="minMax"/>
+        </c:scaling>
+        <c:delete val="0"/>
+        <c:axPos val="b"/>
+        <c:majorGridlines>
+          <c:spPr>
+            <a:ln w="9525" cap="flat" cmpd="sng" algn="ctr">
+              <a:solidFill>
+                <a:schemeClr val="tx1">
+                  <a:lumMod val="15000"/>
+                  <a:lumOff val="85000"/>
+                </a:schemeClr>
+              </a:solidFill>
+              <a:round/>
+            </a:ln>
+            <a:effectLst/>
+          </c:spPr>
+        </c:majorGridlines>
+        <c:numFmt formatCode="General" sourceLinked="1"/>
+        <c:majorTickMark val="out"/>
+        <c:minorTickMark val="none"/>
+        <c:tickLblPos val="nextTo"/>
+        <c:spPr>
+          <a:noFill/>
+          <a:ln>
+            <a:noFill/>
+          </a:ln>
+          <a:effectLst/>
+        </c:spPr>
+        <c:txPr>
+          <a:bodyPr rot="-60000000" spcFirstLastPara="1" vertOverflow="ellipsis" vert="horz" wrap="square" anchor="ctr" anchorCtr="1"/>
+          <a:lstStyle/>
+          <a:p>
+            <a:pPr>
+              <a:defRPr sz="900" b="0" i="0" u="none" strike="noStrike" kern="1200" baseline="0">
+                <a:solidFill>
+                  <a:schemeClr val="tx1">
+                    <a:lumMod val="65000"/>
+                    <a:lumOff val="35000"/>
+                  </a:schemeClr>
+                </a:solidFill>
+                <a:latin typeface="+mn-lt"/>
+                <a:ea typeface="+mn-ea"/>
+                <a:cs typeface="+mn-cs"/>
+              </a:defRPr>
+            </a:pPr>
+            <a:endParaRPr lang="ru-RU"/>
+          </a:p>
+        </c:txPr>
+        <c:crossAx val="937191872"/>
+        <c:crosses val="autoZero"/>
+        <c:crossBetween val="between"/>
+      </c:valAx>
+      <c:catAx>
+        <c:axId val="937191872"/>
+        <c:scaling>
+          <c:orientation val="minMax"/>
+        </c:scaling>
+        <c:delete val="0"/>
+        <c:axPos val="l"/>
+        <c:numFmt formatCode="General" sourceLinked="1"/>
+        <c:majorTickMark val="out"/>
+        <c:minorTickMark val="none"/>
+        <c:tickLblPos val="nextTo"/>
+        <c:spPr>
+          <a:noFill/>
+          <a:ln w="9525" cap="flat" cmpd="sng" algn="ctr">
+            <a:solidFill>
+              <a:schemeClr val="tx1">
+                <a:lumMod val="15000"/>
+                <a:lumOff val="85000"/>
+              </a:schemeClr>
+            </a:solidFill>
+            <a:round/>
+          </a:ln>
+          <a:effectLst/>
+        </c:spPr>
+        <c:txPr>
+          <a:bodyPr rot="-60000000" spcFirstLastPara="1" vertOverflow="ellipsis" vert="horz" wrap="square" anchor="ctr" anchorCtr="1"/>
+          <a:lstStyle/>
+          <a:p>
+            <a:pPr>
+              <a:defRPr sz="900" b="0" i="0" u="none" strike="noStrike" kern="1200" baseline="0">
+                <a:solidFill>
+                  <a:schemeClr val="tx1">
+                    <a:lumMod val="65000"/>
+                    <a:lumOff val="35000"/>
+                  </a:schemeClr>
+                </a:solidFill>
+                <a:latin typeface="+mn-lt"/>
+                <a:ea typeface="+mn-ea"/>
+                <a:cs typeface="+mn-cs"/>
+              </a:defRPr>
+            </a:pPr>
+            <a:endParaRPr lang="ru-RU"/>
+          </a:p>
+        </c:txPr>
+        <c:crossAx val="937193312"/>
+        <c:crosses val="autoZero"/>
+        <c:auto val="1"/>
+        <c:lblAlgn val="ctr"/>
+        <c:lblOffset val="100"/>
+        <c:noMultiLvlLbl val="0"/>
+      </c:catAx>
       <c:spPr>
         <a:noFill/>
         <a:ln>
@@ -7836,37 +7967,6 @@
         <a:effectLst/>
       </c:spPr>
     </c:plotArea>
-    <c:legend>
-      <c:legendPos val="b"/>
-      <c:overlay val="0"/>
-      <c:spPr>
-        <a:noFill/>
-        <a:ln>
-          <a:noFill/>
-        </a:ln>
-        <a:effectLst/>
-      </c:spPr>
-      <c:txPr>
-        <a:bodyPr rot="0" spcFirstLastPara="1" vertOverflow="ellipsis" vert="horz" wrap="square" anchor="ctr" anchorCtr="1"/>
-        <a:lstStyle/>
-        <a:p>
-          <a:pPr>
-            <a:defRPr sz="900" b="0" i="0" u="none" strike="noStrike" kern="1200" baseline="0">
-              <a:solidFill>
-                <a:schemeClr val="tx1">
-                  <a:lumMod val="65000"/>
-                  <a:lumOff val="35000"/>
-                </a:schemeClr>
-              </a:solidFill>
-              <a:latin typeface="+mn-lt"/>
-              <a:ea typeface="+mn-ea"/>
-              <a:cs typeface="+mn-cs"/>
-            </a:defRPr>
-          </a:pPr>
-          <a:endParaRPr lang="ru-RU"/>
-        </a:p>
-      </c:txPr>
-    </c:legend>
     <c:plotVisOnly val="1"/>
     <c:dispBlanksAs val="gap"/>
     <c:extLst>

</xml_diff>